<commit_message>
Buoi thuc hanh 4
</commit_message>
<xml_diff>
--- a/CNTT2211075.docx
+++ b/CNTT2211075.docx
@@ -565,6 +565,7 @@
           <w:rFonts w:ascii="Times New Roman" w:eastAsia="Times New Roman" w:hAnsi="Times New Roman" w:cs="Times New Roman"/>
           <w:b/>
           <w:bCs/>
+          <w:noProof/>
           <w:sz w:val="40"/>
           <w:szCs w:val="36"/>
         </w:rPr>
@@ -647,6 +648,7 @@
           <w:rFonts w:ascii="Times New Roman" w:eastAsia="Times New Roman" w:hAnsi="Times New Roman" w:cs="Times New Roman"/>
           <w:b/>
           <w:bCs/>
+          <w:noProof/>
           <w:sz w:val="40"/>
           <w:szCs w:val="36"/>
         </w:rPr>
@@ -730,6 +732,7 @@
           <w:rFonts w:ascii="Times New Roman" w:eastAsia="Times New Roman" w:hAnsi="Times New Roman" w:cs="Times New Roman"/>
           <w:b/>
           <w:bCs/>
+          <w:noProof/>
           <w:sz w:val="40"/>
           <w:szCs w:val="36"/>
         </w:rPr>
@@ -813,6 +816,7 @@
           <w:rFonts w:ascii="Times New Roman" w:eastAsia="Times New Roman" w:hAnsi="Times New Roman" w:cs="Times New Roman"/>
           <w:b/>
           <w:bCs/>
+          <w:noProof/>
           <w:sz w:val="40"/>
           <w:szCs w:val="36"/>
         </w:rPr>
@@ -897,6 +901,7 @@
           <w:rFonts w:ascii="Times New Roman" w:eastAsia="Times New Roman" w:hAnsi="Times New Roman" w:cs="Times New Roman"/>
           <w:b/>
           <w:bCs/>
+          <w:noProof/>
           <w:sz w:val="40"/>
           <w:szCs w:val="36"/>
         </w:rPr>
@@ -981,6 +986,7 @@
           <w:rFonts w:ascii="Times New Roman" w:eastAsia="Times New Roman" w:hAnsi="Times New Roman" w:cs="Times New Roman"/>
           <w:b/>
           <w:bCs/>
+          <w:noProof/>
           <w:sz w:val="40"/>
           <w:szCs w:val="36"/>
         </w:rPr>
@@ -1021,62 +1027,814 @@
           </wp:inline>
         </w:drawing>
       </w:r>
+    </w:p>
+    <w:p>
+      <w:pPr>
+        <w:shd w:val="clear" w:color="auto" w:fill="FFFFFF"/>
+        <w:spacing w:after="120" w:line="240" w:lineRule="auto"/>
+        <w:outlineLvl w:val="1"/>
+        <w:rPr>
+          <w:rFonts w:ascii="Times New Roman" w:eastAsia="Times New Roman" w:hAnsi="Times New Roman" w:cs="Times New Roman"/>
+          <w:b/>
+          <w:bCs/>
+          <w:sz w:val="40"/>
+          <w:szCs w:val="36"/>
+        </w:rPr>
+      </w:pPr>
+      <w:r>
+        <w:rPr>
+          <w:rFonts w:ascii="Times New Roman" w:eastAsia="Times New Roman" w:hAnsi="Times New Roman" w:cs="Times New Roman"/>
+          <w:b/>
+          <w:bCs/>
+          <w:sz w:val="40"/>
+          <w:szCs w:val="36"/>
+        </w:rPr>
+        <w:t>Creating a User Template</w:t>
+      </w:r>
+    </w:p>
+    <w:p>
+      <w:pPr>
+        <w:shd w:val="clear" w:color="auto" w:fill="FFFFFF"/>
+        <w:spacing w:after="120" w:line="240" w:lineRule="auto"/>
+        <w:jc w:val="center"/>
+        <w:outlineLvl w:val="1"/>
+        <w:rPr>
+          <w:rFonts w:ascii="Times New Roman" w:eastAsia="Times New Roman" w:hAnsi="Times New Roman" w:cs="Times New Roman"/>
+          <w:b/>
+          <w:bCs/>
+          <w:sz w:val="40"/>
+          <w:szCs w:val="36"/>
+        </w:rPr>
+      </w:pPr>
+      <w:r>
+        <w:rPr>
+          <w:rFonts w:ascii="Times New Roman" w:eastAsia="Times New Roman" w:hAnsi="Times New Roman" w:cs="Times New Roman"/>
+          <w:b/>
+          <w:bCs/>
+          <w:sz w:val="40"/>
+          <w:szCs w:val="36"/>
+        </w:rPr>
+        <w:lastRenderedPageBreak/>
+        <w:drawing>
+          <wp:inline distT="0" distB="0" distL="0" distR="0" wp14:anchorId="5E26931E" wp14:editId="5384D3C0">
+            <wp:extent cx="5943600" cy="4119880"/>
+            <wp:effectExtent l="0" t="0" r="0" b="0"/>
+            <wp:docPr id="9" name="Picture 9"/>
+            <wp:cNvGraphicFramePr>
+              <a:graphicFrameLocks xmlns:a="http://schemas.openxmlformats.org/drawingml/2006/main" noChangeAspect="1"/>
+            </wp:cNvGraphicFramePr>
+            <a:graphic xmlns:a="http://schemas.openxmlformats.org/drawingml/2006/main">
+              <a:graphicData uri="http://schemas.openxmlformats.org/drawingml/2006/picture">
+                <pic:pic xmlns:pic="http://schemas.openxmlformats.org/drawingml/2006/picture">
+                  <pic:nvPicPr>
+                    <pic:cNvPr id="1" name=""/>
+                    <pic:cNvPicPr/>
+                  </pic:nvPicPr>
+                  <pic:blipFill>
+                    <a:blip r:embed="rId16"/>
+                    <a:stretch>
+                      <a:fillRect/>
+                    </a:stretch>
+                  </pic:blipFill>
+                  <pic:spPr>
+                    <a:xfrm>
+                      <a:off x="0" y="0"/>
+                      <a:ext cx="5943600" cy="4119880"/>
+                    </a:xfrm>
+                    <a:prstGeom prst="rect">
+                      <a:avLst/>
+                    </a:prstGeom>
+                  </pic:spPr>
+                </pic:pic>
+              </a:graphicData>
+            </a:graphic>
+          </wp:inline>
+        </w:drawing>
+      </w:r>
+    </w:p>
+    <w:p>
+      <w:pPr>
+        <w:shd w:val="clear" w:color="auto" w:fill="FFFFFF"/>
+        <w:spacing w:after="120" w:line="240" w:lineRule="auto"/>
+        <w:outlineLvl w:val="1"/>
+        <w:rPr>
+          <w:rFonts w:ascii="Times New Roman" w:eastAsia="Times New Roman" w:hAnsi="Times New Roman" w:cs="Times New Roman"/>
+          <w:b/>
+          <w:bCs/>
+          <w:sz w:val="40"/>
+          <w:szCs w:val="36"/>
+        </w:rPr>
+      </w:pPr>
+      <w:r>
+        <w:rPr>
+          <w:rFonts w:ascii="Times New Roman" w:eastAsia="Times New Roman" w:hAnsi="Times New Roman" w:cs="Times New Roman"/>
+          <w:b/>
+          <w:bCs/>
+          <w:sz w:val="40"/>
+          <w:szCs w:val="36"/>
+        </w:rPr>
+        <w:t>Managing Object Properties</w:t>
+      </w:r>
+    </w:p>
+    <w:p>
+      <w:pPr>
+        <w:shd w:val="clear" w:color="auto" w:fill="FFFFFF"/>
+        <w:spacing w:after="120" w:line="240" w:lineRule="auto"/>
+        <w:jc w:val="center"/>
+        <w:outlineLvl w:val="1"/>
+        <w:rPr>
+          <w:rFonts w:ascii="Times New Roman" w:eastAsia="Times New Roman" w:hAnsi="Times New Roman" w:cs="Times New Roman"/>
+          <w:b/>
+          <w:bCs/>
+          <w:sz w:val="40"/>
+          <w:szCs w:val="36"/>
+          <w:lang w:val="vi-VN"/>
+        </w:rPr>
+      </w:pPr>
+      <w:r>
+        <w:rPr>
+          <w:rFonts w:ascii="Times New Roman" w:eastAsia="Times New Roman" w:hAnsi="Times New Roman" w:cs="Times New Roman"/>
+          <w:b/>
+          <w:bCs/>
+          <w:sz w:val="40"/>
+          <w:szCs w:val="36"/>
+          <w:lang w:val="vi-VN"/>
+        </w:rPr>
+        <w:lastRenderedPageBreak/>
+        <w:drawing>
+          <wp:inline distT="0" distB="0" distL="0" distR="0" wp14:anchorId="36620C0A" wp14:editId="0DF26B43">
+            <wp:extent cx="5943600" cy="4227830"/>
+            <wp:effectExtent l="0" t="0" r="0" b="1270"/>
+            <wp:docPr id="13" name="Picture 13"/>
+            <wp:cNvGraphicFramePr>
+              <a:graphicFrameLocks xmlns:a="http://schemas.openxmlformats.org/drawingml/2006/main" noChangeAspect="1"/>
+            </wp:cNvGraphicFramePr>
+            <a:graphic xmlns:a="http://schemas.openxmlformats.org/drawingml/2006/main">
+              <a:graphicData uri="http://schemas.openxmlformats.org/drawingml/2006/picture">
+                <pic:pic xmlns:pic="http://schemas.openxmlformats.org/drawingml/2006/picture">
+                  <pic:nvPicPr>
+                    <pic:cNvPr id="1" name=""/>
+                    <pic:cNvPicPr/>
+                  </pic:nvPicPr>
+                  <pic:blipFill>
+                    <a:blip r:embed="rId17"/>
+                    <a:stretch>
+                      <a:fillRect/>
+                    </a:stretch>
+                  </pic:blipFill>
+                  <pic:spPr>
+                    <a:xfrm>
+                      <a:off x="0" y="0"/>
+                      <a:ext cx="5943600" cy="4227830"/>
+                    </a:xfrm>
+                    <a:prstGeom prst="rect">
+                      <a:avLst/>
+                    </a:prstGeom>
+                  </pic:spPr>
+                </pic:pic>
+              </a:graphicData>
+            </a:graphic>
+          </wp:inline>
+        </w:drawing>
+      </w:r>
+    </w:p>
+    <w:p>
+      <w:pPr>
+        <w:shd w:val="clear" w:color="auto" w:fill="FFFFFF"/>
+        <w:spacing w:after="120" w:line="240" w:lineRule="auto"/>
+        <w:outlineLvl w:val="1"/>
+        <w:rPr>
+          <w:rFonts w:ascii="Times New Roman" w:eastAsia="Times New Roman" w:hAnsi="Times New Roman" w:cs="Times New Roman"/>
+          <w:b/>
+          <w:bCs/>
+          <w:sz w:val="40"/>
+          <w:szCs w:val="36"/>
+          <w:lang w:val="vi-VN"/>
+        </w:rPr>
+      </w:pPr>
+      <w:r>
+        <w:rPr>
+          <w:rFonts w:ascii="Times New Roman" w:eastAsia="Times New Roman" w:hAnsi="Times New Roman" w:cs="Times New Roman"/>
+          <w:b/>
+          <w:bCs/>
+          <w:sz w:val="40"/>
+          <w:szCs w:val="36"/>
+          <w:lang w:val="vi-VN"/>
+        </w:rPr>
+        <w:t>Moving Active Directory Objects</w:t>
+      </w:r>
+    </w:p>
+    <w:p>
+      <w:pPr>
+        <w:shd w:val="clear" w:color="auto" w:fill="FFFFFF"/>
+        <w:spacing w:after="120" w:line="240" w:lineRule="auto"/>
+        <w:jc w:val="center"/>
+        <w:outlineLvl w:val="1"/>
+        <w:rPr>
+          <w:rFonts w:ascii="Times New Roman" w:eastAsia="Times New Roman" w:hAnsi="Times New Roman" w:cs="Times New Roman"/>
+          <w:b/>
+          <w:bCs/>
+          <w:sz w:val="40"/>
+          <w:szCs w:val="36"/>
+          <w:lang w:val="vi-VN"/>
+        </w:rPr>
+      </w:pPr>
+      <w:r>
+        <w:rPr>
+          <w:rFonts w:ascii="Times New Roman" w:eastAsia="Times New Roman" w:hAnsi="Times New Roman" w:cs="Times New Roman"/>
+          <w:b/>
+          <w:bCs/>
+          <w:sz w:val="40"/>
+          <w:szCs w:val="36"/>
+          <w:lang w:val="vi-VN"/>
+        </w:rPr>
+        <w:lastRenderedPageBreak/>
+        <w:drawing>
+          <wp:inline distT="0" distB="0" distL="0" distR="0" wp14:anchorId="45EDB224" wp14:editId="03C0C275">
+            <wp:extent cx="5943600" cy="4213860"/>
+            <wp:effectExtent l="0" t="0" r="0" b="0"/>
+            <wp:docPr id="14" name="Picture 14"/>
+            <wp:cNvGraphicFramePr>
+              <a:graphicFrameLocks xmlns:a="http://schemas.openxmlformats.org/drawingml/2006/main" noChangeAspect="1"/>
+            </wp:cNvGraphicFramePr>
+            <a:graphic xmlns:a="http://schemas.openxmlformats.org/drawingml/2006/main">
+              <a:graphicData uri="http://schemas.openxmlformats.org/drawingml/2006/picture">
+                <pic:pic xmlns:pic="http://schemas.openxmlformats.org/drawingml/2006/picture">
+                  <pic:nvPicPr>
+                    <pic:cNvPr id="1" name=""/>
+                    <pic:cNvPicPr/>
+                  </pic:nvPicPr>
+                  <pic:blipFill>
+                    <a:blip r:embed="rId18"/>
+                    <a:stretch>
+                      <a:fillRect/>
+                    </a:stretch>
+                  </pic:blipFill>
+                  <pic:spPr>
+                    <a:xfrm>
+                      <a:off x="0" y="0"/>
+                      <a:ext cx="5943600" cy="4213860"/>
+                    </a:xfrm>
+                    <a:prstGeom prst="rect">
+                      <a:avLst/>
+                    </a:prstGeom>
+                  </pic:spPr>
+                </pic:pic>
+              </a:graphicData>
+            </a:graphic>
+          </wp:inline>
+        </w:drawing>
+      </w:r>
+    </w:p>
+    <w:p>
+      <w:pPr>
+        <w:shd w:val="clear" w:color="auto" w:fill="FFFFFF"/>
+        <w:spacing w:after="120" w:line="240" w:lineRule="auto"/>
+        <w:outlineLvl w:val="1"/>
+        <w:rPr>
+          <w:rFonts w:ascii="Times New Roman" w:eastAsia="Times New Roman" w:hAnsi="Times New Roman" w:cs="Times New Roman"/>
+          <w:b/>
+          <w:bCs/>
+          <w:sz w:val="40"/>
+          <w:szCs w:val="36"/>
+          <w:lang w:val="vi-VN"/>
+        </w:rPr>
+      </w:pPr>
+      <w:r>
+        <w:rPr>
+          <w:rFonts w:ascii="Times New Roman" w:eastAsia="Times New Roman" w:hAnsi="Times New Roman" w:cs="Times New Roman"/>
+          <w:b/>
+          <w:bCs/>
+          <w:sz w:val="40"/>
+          <w:szCs w:val="36"/>
+          <w:lang w:val="vi-VN"/>
+        </w:rPr>
+        <w:t>Resetting an Existing Computer Account</w:t>
+      </w:r>
+    </w:p>
+    <w:p>
+      <w:pPr>
+        <w:shd w:val="clear" w:color="auto" w:fill="FFFFFF"/>
+        <w:spacing w:after="120" w:line="240" w:lineRule="auto"/>
+        <w:outlineLvl w:val="1"/>
+        <w:rPr>
+          <w:rFonts w:ascii="Times New Roman" w:eastAsia="Times New Roman" w:hAnsi="Times New Roman" w:cs="Times New Roman"/>
+          <w:b/>
+          <w:bCs/>
+          <w:sz w:val="40"/>
+          <w:szCs w:val="36"/>
+        </w:rPr>
+      </w:pPr>
+      <w:r>
+        <w:rPr>
+          <w:rFonts w:ascii="Times New Roman" w:eastAsia="Times New Roman" w:hAnsi="Times New Roman" w:cs="Times New Roman"/>
+          <w:b/>
+          <w:bCs/>
+          <w:sz w:val="40"/>
+          <w:szCs w:val="36"/>
+        </w:rPr>
+        <w:lastRenderedPageBreak/>
+        <w:drawing>
+          <wp:inline distT="0" distB="0" distL="0" distR="0" wp14:anchorId="428B9CF6" wp14:editId="284E6653">
+            <wp:extent cx="5943600" cy="4211320"/>
+            <wp:effectExtent l="0" t="0" r="0" b="0"/>
+            <wp:docPr id="15" name="Picture 15"/>
+            <wp:cNvGraphicFramePr>
+              <a:graphicFrameLocks xmlns:a="http://schemas.openxmlformats.org/drawingml/2006/main" noChangeAspect="1"/>
+            </wp:cNvGraphicFramePr>
+            <a:graphic xmlns:a="http://schemas.openxmlformats.org/drawingml/2006/main">
+              <a:graphicData uri="http://schemas.openxmlformats.org/drawingml/2006/picture">
+                <pic:pic xmlns:pic="http://schemas.openxmlformats.org/drawingml/2006/picture">
+                  <pic:nvPicPr>
+                    <pic:cNvPr id="1" name=""/>
+                    <pic:cNvPicPr/>
+                  </pic:nvPicPr>
+                  <pic:blipFill>
+                    <a:blip r:embed="rId19"/>
+                    <a:stretch>
+                      <a:fillRect/>
+                    </a:stretch>
+                  </pic:blipFill>
+                  <pic:spPr>
+                    <a:xfrm>
+                      <a:off x="0" y="0"/>
+                      <a:ext cx="5943600" cy="4211320"/>
+                    </a:xfrm>
+                    <a:prstGeom prst="rect">
+                      <a:avLst/>
+                    </a:prstGeom>
+                  </pic:spPr>
+                </pic:pic>
+              </a:graphicData>
+            </a:graphic>
+          </wp:inline>
+        </w:drawing>
+      </w:r>
+    </w:p>
+    <w:p>
+      <w:pPr>
+        <w:shd w:val="clear" w:color="auto" w:fill="FFFFFF"/>
+        <w:spacing w:after="120" w:line="240" w:lineRule="auto"/>
+        <w:outlineLvl w:val="1"/>
+        <w:rPr>
+          <w:rFonts w:ascii="Times New Roman" w:eastAsia="Times New Roman" w:hAnsi="Times New Roman" w:cs="Times New Roman"/>
+          <w:b/>
+          <w:bCs/>
+          <w:sz w:val="40"/>
+          <w:szCs w:val="36"/>
+        </w:rPr>
+      </w:pPr>
+      <w:r>
+        <w:rPr>
+          <w:rFonts w:ascii="Times New Roman" w:eastAsia="Times New Roman" w:hAnsi="Times New Roman" w:cs="Times New Roman"/>
+          <w:b/>
+          <w:bCs/>
+          <w:sz w:val="40"/>
+          <w:szCs w:val="36"/>
+        </w:rPr>
+        <w:t>Creating and Publishing a Shared Folder</w:t>
+      </w:r>
+    </w:p>
+    <w:p>
+      <w:pPr>
+        <w:shd w:val="clear" w:color="auto" w:fill="FFFFFF"/>
+        <w:spacing w:after="120" w:line="240" w:lineRule="auto"/>
+        <w:jc w:val="center"/>
+        <w:outlineLvl w:val="1"/>
+        <w:rPr>
+          <w:rFonts w:ascii="Times New Roman" w:eastAsia="Times New Roman" w:hAnsi="Times New Roman" w:cs="Times New Roman"/>
+          <w:b/>
+          <w:bCs/>
+          <w:sz w:val="40"/>
+          <w:szCs w:val="36"/>
+        </w:rPr>
+      </w:pPr>
+      <w:r>
+        <w:rPr>
+          <w:rFonts w:ascii="Times New Roman" w:eastAsia="Times New Roman" w:hAnsi="Times New Roman" w:cs="Times New Roman"/>
+          <w:b/>
+          <w:bCs/>
+          <w:sz w:val="40"/>
+          <w:szCs w:val="36"/>
+        </w:rPr>
+        <w:lastRenderedPageBreak/>
+        <w:drawing>
+          <wp:inline distT="0" distB="0" distL="0" distR="0" wp14:anchorId="5A9AE4C8" wp14:editId="6AF76FF8">
+            <wp:extent cx="5943600" cy="4194810"/>
+            <wp:effectExtent l="0" t="0" r="0" b="0"/>
+            <wp:docPr id="17" name="Picture 17"/>
+            <wp:cNvGraphicFramePr>
+              <a:graphicFrameLocks xmlns:a="http://schemas.openxmlformats.org/drawingml/2006/main" noChangeAspect="1"/>
+            </wp:cNvGraphicFramePr>
+            <a:graphic xmlns:a="http://schemas.openxmlformats.org/drawingml/2006/main">
+              <a:graphicData uri="http://schemas.openxmlformats.org/drawingml/2006/picture">
+                <pic:pic xmlns:pic="http://schemas.openxmlformats.org/drawingml/2006/picture">
+                  <pic:nvPicPr>
+                    <pic:cNvPr id="1" name=""/>
+                    <pic:cNvPicPr/>
+                  </pic:nvPicPr>
+                  <pic:blipFill>
+                    <a:blip r:embed="rId20"/>
+                    <a:stretch>
+                      <a:fillRect/>
+                    </a:stretch>
+                  </pic:blipFill>
+                  <pic:spPr>
+                    <a:xfrm>
+                      <a:off x="0" y="0"/>
+                      <a:ext cx="5943600" cy="4194810"/>
+                    </a:xfrm>
+                    <a:prstGeom prst="rect">
+                      <a:avLst/>
+                    </a:prstGeom>
+                  </pic:spPr>
+                </pic:pic>
+              </a:graphicData>
+            </a:graphic>
+          </wp:inline>
+        </w:drawing>
+      </w:r>
+    </w:p>
+    <w:p>
+      <w:pPr>
+        <w:shd w:val="clear" w:color="auto" w:fill="FFFFFF"/>
+        <w:spacing w:after="120" w:line="240" w:lineRule="auto"/>
+        <w:outlineLvl w:val="1"/>
+        <w:rPr>
+          <w:rFonts w:ascii="Times New Roman" w:eastAsia="Times New Roman" w:hAnsi="Times New Roman" w:cs="Times New Roman"/>
+          <w:b/>
+          <w:bCs/>
+          <w:sz w:val="40"/>
+          <w:szCs w:val="36"/>
+        </w:rPr>
+      </w:pPr>
+      <w:r>
+        <w:rPr>
+          <w:rFonts w:ascii="Times New Roman" w:eastAsia="Times New Roman" w:hAnsi="Times New Roman" w:cs="Times New Roman"/>
+          <w:b/>
+          <w:bCs/>
+          <w:sz w:val="40"/>
+          <w:szCs w:val="36"/>
+        </w:rPr>
+        <w:t>Ứng dụng máy chủ</w:t>
+      </w:r>
+    </w:p>
+    <w:p>
+      <w:pPr>
+        <w:shd w:val="clear" w:color="auto" w:fill="FFFFFF"/>
+        <w:spacing w:after="120" w:line="240" w:lineRule="auto"/>
+        <w:outlineLvl w:val="1"/>
+        <w:rPr>
+          <w:rFonts w:ascii="Times New Roman" w:eastAsia="Times New Roman" w:hAnsi="Times New Roman" w:cs="Times New Roman"/>
+          <w:b/>
+          <w:bCs/>
+          <w:sz w:val="40"/>
+          <w:szCs w:val="36"/>
+        </w:rPr>
+      </w:pPr>
+      <w:r>
+        <w:rPr>
+          <w:rFonts w:ascii="Times New Roman" w:eastAsia="Times New Roman" w:hAnsi="Times New Roman" w:cs="Times New Roman"/>
+          <w:b/>
+          <w:bCs/>
+          <w:sz w:val="40"/>
+          <w:szCs w:val="36"/>
+        </w:rPr>
+        <w:t>Cài dịch vụ IIS</w:t>
+      </w:r>
+    </w:p>
+    <w:p>
+      <w:pPr>
+        <w:shd w:val="clear" w:color="auto" w:fill="FFFFFF"/>
+        <w:spacing w:after="120" w:line="240" w:lineRule="auto"/>
+        <w:outlineLvl w:val="1"/>
+        <w:rPr>
+          <w:rFonts w:ascii="Times New Roman" w:eastAsia="Times New Roman" w:hAnsi="Times New Roman" w:cs="Times New Roman"/>
+          <w:b/>
+          <w:bCs/>
+          <w:sz w:val="40"/>
+          <w:szCs w:val="36"/>
+        </w:rPr>
+      </w:pPr>
+    </w:p>
+    <w:p>
+      <w:pPr>
+        <w:shd w:val="clear" w:color="auto" w:fill="FFFFFF"/>
+        <w:spacing w:after="120" w:line="240" w:lineRule="auto"/>
+        <w:outlineLvl w:val="1"/>
+        <w:rPr>
+          <w:rFonts w:ascii="Times New Roman" w:eastAsia="Times New Roman" w:hAnsi="Times New Roman" w:cs="Times New Roman"/>
+          <w:b/>
+          <w:bCs/>
+          <w:sz w:val="40"/>
+          <w:szCs w:val="36"/>
+        </w:rPr>
+      </w:pPr>
+      <w:r>
+        <w:rPr>
+          <w:rFonts w:ascii="Times New Roman" w:eastAsia="Times New Roman" w:hAnsi="Times New Roman" w:cs="Times New Roman"/>
+          <w:b/>
+          <w:bCs/>
+          <w:sz w:val="40"/>
+          <w:szCs w:val="36"/>
+        </w:rPr>
+        <w:lastRenderedPageBreak/>
+        <w:drawing>
+          <wp:inline distT="0" distB="0" distL="0" distR="0" wp14:anchorId="6EEEB426" wp14:editId="4CD84EFD">
+            <wp:extent cx="5943600" cy="4220210"/>
+            <wp:effectExtent l="0" t="0" r="0" b="8890"/>
+            <wp:docPr id="18" name="Picture 18"/>
+            <wp:cNvGraphicFramePr>
+              <a:graphicFrameLocks xmlns:a="http://schemas.openxmlformats.org/drawingml/2006/main" noChangeAspect="1"/>
+            </wp:cNvGraphicFramePr>
+            <a:graphic xmlns:a="http://schemas.openxmlformats.org/drawingml/2006/main">
+              <a:graphicData uri="http://schemas.openxmlformats.org/drawingml/2006/picture">
+                <pic:pic xmlns:pic="http://schemas.openxmlformats.org/drawingml/2006/picture">
+                  <pic:nvPicPr>
+                    <pic:cNvPr id="1" name=""/>
+                    <pic:cNvPicPr/>
+                  </pic:nvPicPr>
+                  <pic:blipFill>
+                    <a:blip r:embed="rId21"/>
+                    <a:stretch>
+                      <a:fillRect/>
+                    </a:stretch>
+                  </pic:blipFill>
+                  <pic:spPr>
+                    <a:xfrm>
+                      <a:off x="0" y="0"/>
+                      <a:ext cx="5943600" cy="4220210"/>
+                    </a:xfrm>
+                    <a:prstGeom prst="rect">
+                      <a:avLst/>
+                    </a:prstGeom>
+                  </pic:spPr>
+                </pic:pic>
+              </a:graphicData>
+            </a:graphic>
+          </wp:inline>
+        </w:drawing>
+      </w:r>
+    </w:p>
+    <w:p>
+      <w:pPr>
+        <w:shd w:val="clear" w:color="auto" w:fill="FFFFFF"/>
+        <w:spacing w:after="120" w:line="240" w:lineRule="auto"/>
+        <w:outlineLvl w:val="1"/>
+        <w:rPr>
+          <w:rFonts w:ascii="Times New Roman" w:eastAsia="Times New Roman" w:hAnsi="Times New Roman" w:cs="Times New Roman"/>
+          <w:b/>
+          <w:bCs/>
+          <w:sz w:val="40"/>
+          <w:szCs w:val="36"/>
+        </w:rPr>
+      </w:pPr>
+      <w:r>
+        <w:rPr>
+          <w:rFonts w:ascii="Times New Roman" w:eastAsia="Times New Roman" w:hAnsi="Times New Roman" w:cs="Times New Roman"/>
+          <w:b/>
+          <w:bCs/>
+          <w:sz w:val="40"/>
+          <w:szCs w:val="36"/>
+        </w:rPr>
+        <w:t>Group Policy</w:t>
+      </w:r>
+    </w:p>
+    <w:p>
+      <w:pPr>
+        <w:shd w:val="clear" w:color="auto" w:fill="FFFFFF"/>
+        <w:spacing w:after="120" w:line="240" w:lineRule="auto"/>
+        <w:outlineLvl w:val="1"/>
+        <w:rPr>
+          <w:rFonts w:ascii="Times New Roman" w:eastAsia="Times New Roman" w:hAnsi="Times New Roman" w:cs="Times New Roman"/>
+          <w:b/>
+          <w:bCs/>
+          <w:sz w:val="40"/>
+          <w:szCs w:val="36"/>
+        </w:rPr>
+      </w:pPr>
+      <w:r>
+        <w:rPr>
+          <w:rFonts w:ascii="Times New Roman" w:eastAsia="Times New Roman" w:hAnsi="Times New Roman" w:cs="Times New Roman"/>
+          <w:b/>
+          <w:bCs/>
+          <w:sz w:val="40"/>
+          <w:szCs w:val="36"/>
+        </w:rPr>
+        <w:t>Creating a Group Policy Object Using the GPMC</w:t>
+      </w:r>
+    </w:p>
+    <w:p>
+      <w:pPr>
+        <w:rPr>
+          <w:rFonts w:ascii="Times New Roman" w:hAnsi="Times New Roman" w:cs="Times New Roman"/>
+          <w:b/>
+          <w:sz w:val="32"/>
+          <w:szCs w:val="32"/>
+        </w:rPr>
+      </w:pPr>
+      <w:r>
+        <w:rPr>
+          <w:rFonts w:ascii="Times New Roman" w:hAnsi="Times New Roman" w:cs="Times New Roman"/>
+          <w:b/>
+          <w:sz w:val="32"/>
+          <w:szCs w:val="32"/>
+        </w:rPr>
+        <w:lastRenderedPageBreak/>
+        <w:drawing>
+          <wp:inline distT="0" distB="0" distL="0" distR="0" wp14:anchorId="4AEF3883" wp14:editId="2BB3E726">
+            <wp:extent cx="5943600" cy="4215130"/>
+            <wp:effectExtent l="0" t="0" r="0" b="0"/>
+            <wp:docPr id="19" name="Picture 19"/>
+            <wp:cNvGraphicFramePr>
+              <a:graphicFrameLocks xmlns:a="http://schemas.openxmlformats.org/drawingml/2006/main" noChangeAspect="1"/>
+            </wp:cNvGraphicFramePr>
+            <a:graphic xmlns:a="http://schemas.openxmlformats.org/drawingml/2006/main">
+              <a:graphicData uri="http://schemas.openxmlformats.org/drawingml/2006/picture">
+                <pic:pic xmlns:pic="http://schemas.openxmlformats.org/drawingml/2006/picture">
+                  <pic:nvPicPr>
+                    <pic:cNvPr id="1" name=""/>
+                    <pic:cNvPicPr/>
+                  </pic:nvPicPr>
+                  <pic:blipFill>
+                    <a:blip r:embed="rId22"/>
+                    <a:stretch>
+                      <a:fillRect/>
+                    </a:stretch>
+                  </pic:blipFill>
+                  <pic:spPr>
+                    <a:xfrm>
+                      <a:off x="0" y="0"/>
+                      <a:ext cx="5943600" cy="4215130"/>
+                    </a:xfrm>
+                    <a:prstGeom prst="rect">
+                      <a:avLst/>
+                    </a:prstGeom>
+                  </pic:spPr>
+                </pic:pic>
+              </a:graphicData>
+            </a:graphic>
+          </wp:inline>
+        </w:drawing>
+      </w:r>
+    </w:p>
+    <w:p>
+      <w:pPr>
+        <w:rPr>
+          <w:rFonts w:ascii="Times New Roman" w:hAnsi="Times New Roman" w:cs="Times New Roman"/>
+          <w:b/>
+          <w:sz w:val="40"/>
+          <w:szCs w:val="32"/>
+        </w:rPr>
+      </w:pPr>
+      <w:r>
+        <w:rPr>
+          <w:rFonts w:ascii="Times New Roman" w:hAnsi="Times New Roman" w:cs="Times New Roman"/>
+          <w:b/>
+          <w:sz w:val="40"/>
+          <w:szCs w:val="32"/>
+        </w:rPr>
+        <w:t>Linking Existing GPOs to Active Directory</w:t>
+      </w:r>
+    </w:p>
+    <w:p>
+      <w:pPr>
+        <w:rPr>
+          <w:rFonts w:ascii="Times New Roman" w:hAnsi="Times New Roman" w:cs="Times New Roman"/>
+          <w:b/>
+          <w:sz w:val="40"/>
+          <w:szCs w:val="32"/>
+        </w:rPr>
+      </w:pPr>
+      <w:r>
+        <w:rPr>
+          <w:rFonts w:ascii="Times New Roman" w:hAnsi="Times New Roman" w:cs="Times New Roman"/>
+          <w:b/>
+          <w:sz w:val="40"/>
+          <w:szCs w:val="32"/>
+        </w:rPr>
+        <w:lastRenderedPageBreak/>
+        <w:drawing>
+          <wp:inline distT="0" distB="0" distL="0" distR="0" wp14:anchorId="30E95FA3" wp14:editId="42C09359">
+            <wp:extent cx="5943600" cy="4222115"/>
+            <wp:effectExtent l="0" t="0" r="0" b="6985"/>
+            <wp:docPr id="20" name="Picture 20"/>
+            <wp:cNvGraphicFramePr>
+              <a:graphicFrameLocks xmlns:a="http://schemas.openxmlformats.org/drawingml/2006/main" noChangeAspect="1"/>
+            </wp:cNvGraphicFramePr>
+            <a:graphic xmlns:a="http://schemas.openxmlformats.org/drawingml/2006/main">
+              <a:graphicData uri="http://schemas.openxmlformats.org/drawingml/2006/picture">
+                <pic:pic xmlns:pic="http://schemas.openxmlformats.org/drawingml/2006/picture">
+                  <pic:nvPicPr>
+                    <pic:cNvPr id="1" name=""/>
+                    <pic:cNvPicPr/>
+                  </pic:nvPicPr>
+                  <pic:blipFill>
+                    <a:blip r:embed="rId23"/>
+                    <a:stretch>
+                      <a:fillRect/>
+                    </a:stretch>
+                  </pic:blipFill>
+                  <pic:spPr>
+                    <a:xfrm>
+                      <a:off x="0" y="0"/>
+                      <a:ext cx="5943600" cy="4222115"/>
+                    </a:xfrm>
+                    <a:prstGeom prst="rect">
+                      <a:avLst/>
+                    </a:prstGeom>
+                  </pic:spPr>
+                </pic:pic>
+              </a:graphicData>
+            </a:graphic>
+          </wp:inline>
+        </w:drawing>
+      </w:r>
+    </w:p>
+    <w:p>
+      <w:pPr>
+        <w:rPr>
+          <w:rFonts w:ascii="Times New Roman" w:hAnsi="Times New Roman" w:cs="Times New Roman"/>
+          <w:b/>
+          <w:sz w:val="40"/>
+          <w:szCs w:val="32"/>
+        </w:rPr>
+      </w:pPr>
+      <w:r>
+        <w:rPr>
+          <w:rFonts w:ascii="Times New Roman" w:hAnsi="Times New Roman" w:cs="Times New Roman"/>
+          <w:b/>
+          <w:sz w:val="40"/>
+          <w:szCs w:val="32"/>
+        </w:rPr>
+        <w:t>Filtering Group Policy Using Security Groups</w:t>
+      </w:r>
+    </w:p>
+    <w:p>
+      <w:pPr>
+        <w:rPr>
+          <w:rFonts w:ascii="Times New Roman" w:hAnsi="Times New Roman" w:cs="Times New Roman"/>
+          <w:b/>
+          <w:sz w:val="40"/>
+          <w:szCs w:val="32"/>
+        </w:rPr>
+      </w:pPr>
+      <w:r>
+        <w:rPr>
+          <w:rFonts w:ascii="Times New Roman" w:hAnsi="Times New Roman" w:cs="Times New Roman"/>
+          <w:b/>
+          <w:sz w:val="40"/>
+          <w:szCs w:val="32"/>
+        </w:rPr>
+        <w:lastRenderedPageBreak/>
+        <w:drawing>
+          <wp:inline distT="0" distB="0" distL="0" distR="0" wp14:anchorId="28A778ED" wp14:editId="4AEA52D3">
+            <wp:extent cx="5943600" cy="4218940"/>
+            <wp:effectExtent l="0" t="0" r="0" b="0"/>
+            <wp:docPr id="21" name="Picture 21"/>
+            <wp:cNvGraphicFramePr>
+              <a:graphicFrameLocks xmlns:a="http://schemas.openxmlformats.org/drawingml/2006/main" noChangeAspect="1"/>
+            </wp:cNvGraphicFramePr>
+            <a:graphic xmlns:a="http://schemas.openxmlformats.org/drawingml/2006/main">
+              <a:graphicData uri="http://schemas.openxmlformats.org/drawingml/2006/picture">
+                <pic:pic xmlns:pic="http://schemas.openxmlformats.org/drawingml/2006/picture">
+                  <pic:nvPicPr>
+                    <pic:cNvPr id="1" name=""/>
+                    <pic:cNvPicPr/>
+                  </pic:nvPicPr>
+                  <pic:blipFill>
+                    <a:blip r:embed="rId24"/>
+                    <a:stretch>
+                      <a:fillRect/>
+                    </a:stretch>
+                  </pic:blipFill>
+                  <pic:spPr>
+                    <a:xfrm>
+                      <a:off x="0" y="0"/>
+                      <a:ext cx="5943600" cy="4218940"/>
+                    </a:xfrm>
+                    <a:prstGeom prst="rect">
+                      <a:avLst/>
+                    </a:prstGeom>
+                  </pic:spPr>
+                </pic:pic>
+              </a:graphicData>
+            </a:graphic>
+          </wp:inline>
+        </w:drawing>
+      </w:r>
+    </w:p>
+    <w:p>
+      <w:pPr>
+        <w:rPr>
+          <w:rFonts w:ascii="Times New Roman" w:hAnsi="Times New Roman" w:cs="Times New Roman"/>
+          <w:b/>
+          <w:sz w:val="40"/>
+          <w:szCs w:val="32"/>
+        </w:rPr>
+      </w:pPr>
       <w:bookmarkStart w:id="0" w:name="_GoBack"/>
       <w:bookmarkEnd w:id="0"/>
-    </w:p>
-    <w:p>
-      <w:pPr>
-        <w:shd w:val="clear" w:color="auto" w:fill="FFFFFF"/>
-        <w:spacing w:after="120" w:line="240" w:lineRule="auto"/>
-        <w:jc w:val="center"/>
-        <w:outlineLvl w:val="1"/>
-        <w:rPr>
-          <w:rFonts w:ascii="Times New Roman" w:eastAsia="Times New Roman" w:hAnsi="Times New Roman" w:cs="Times New Roman"/>
-          <w:b/>
-          <w:bCs/>
-          <w:sz w:val="40"/>
-          <w:szCs w:val="36"/>
-        </w:rPr>
-      </w:pPr>
-    </w:p>
-    <w:p>
-      <w:pPr>
-        <w:shd w:val="clear" w:color="auto" w:fill="FFFFFF"/>
-        <w:spacing w:after="120" w:line="240" w:lineRule="auto"/>
-        <w:jc w:val="center"/>
-        <w:outlineLvl w:val="1"/>
-        <w:rPr>
-          <w:rFonts w:ascii="Times New Roman" w:eastAsia="Times New Roman" w:hAnsi="Times New Roman" w:cs="Times New Roman"/>
-          <w:b/>
-          <w:bCs/>
-          <w:sz w:val="40"/>
-          <w:szCs w:val="36"/>
-        </w:rPr>
-      </w:pPr>
-    </w:p>
-    <w:p>
-      <w:pPr>
-        <w:shd w:val="clear" w:color="auto" w:fill="FFFFFF"/>
-        <w:spacing w:after="120" w:line="240" w:lineRule="auto"/>
-        <w:outlineLvl w:val="1"/>
-        <w:rPr>
-          <w:rFonts w:ascii="Times New Roman" w:eastAsia="Times New Roman" w:hAnsi="Times New Roman" w:cs="Times New Roman"/>
-          <w:b/>
-          <w:bCs/>
-          <w:sz w:val="40"/>
-          <w:szCs w:val="36"/>
-        </w:rPr>
-      </w:pPr>
-    </w:p>
-    <w:p>
-      <w:pPr>
-        <w:rPr>
-          <w:rFonts w:ascii="Times New Roman" w:hAnsi="Times New Roman" w:cs="Times New Roman"/>
-          <w:b/>
-          <w:sz w:val="32"/>
-          <w:szCs w:val="32"/>
-        </w:rPr>
-      </w:pPr>
     </w:p>
     <w:sectPr>
       <w:pgSz w:w="12240" w:h="15840"/>
@@ -1521,6 +2279,29 @@
       <w:szCs w:val="36"/>
     </w:rPr>
   </w:style>
+  <w:style w:type="paragraph" w:styleId="Heading3">
+    <w:name w:val="heading 3"/>
+    <w:basedOn w:val="Normal"/>
+    <w:next w:val="Normal"/>
+    <w:link w:val="Heading3Char"/>
+    <w:uiPriority w:val="9"/>
+    <w:semiHidden/>
+    <w:unhideWhenUsed/>
+    <w:qFormat/>
+    <w:rsid w:val="008E63EC"/>
+    <w:pPr>
+      <w:keepNext/>
+      <w:keepLines/>
+      <w:spacing w:before="40" w:after="0"/>
+      <w:outlineLvl w:val="2"/>
+    </w:pPr>
+    <w:rPr>
+      <w:rFonts w:asciiTheme="majorHAnsi" w:eastAsiaTheme="majorEastAsia" w:hAnsiTheme="majorHAnsi" w:cstheme="majorBidi"/>
+      <w:color w:val="1F4D78" w:themeColor="accent1" w:themeShade="7F"/>
+      <w:sz w:val="24"/>
+      <w:szCs w:val="24"/>
+    </w:rPr>
+  </w:style>
   <w:style w:type="character" w:default="1" w:styleId="DefaultParagraphFont">
     <w:name w:val="Default Paragraph Font"/>
     <w:uiPriority w:val="1"/>
@@ -1575,6 +2356,20 @@
       <w:bCs/>
       <w:sz w:val="36"/>
       <w:szCs w:val="36"/>
+    </w:rPr>
+  </w:style>
+  <w:style w:type="character" w:customStyle="1" w:styleId="Heading3Char">
+    <w:name w:val="Heading 3 Char"/>
+    <w:basedOn w:val="DefaultParagraphFont"/>
+    <w:link w:val="Heading3"/>
+    <w:uiPriority w:val="9"/>
+    <w:semiHidden/>
+    <w:rsid w:val="008E63EC"/>
+    <w:rPr>
+      <w:rFonts w:asciiTheme="majorHAnsi" w:eastAsiaTheme="majorEastAsia" w:hAnsiTheme="majorHAnsi" w:cstheme="majorBidi"/>
+      <w:color w:val="1F4D78" w:themeColor="accent1" w:themeShade="7F"/>
+      <w:sz w:val="24"/>
+      <w:szCs w:val="24"/>
     </w:rPr>
   </w:style>
 </w:styles>

</xml_diff>

<commit_message>
Thuc hanh buoi 5
</commit_message>
<xml_diff>
--- a/CNTT2211075.docx
+++ b/CNTT2211075.docx
@@ -1071,6 +1071,7 @@
           <w:rFonts w:ascii="Times New Roman" w:eastAsia="Times New Roman" w:hAnsi="Times New Roman" w:cs="Times New Roman"/>
           <w:b/>
           <w:bCs/>
+          <w:noProof/>
           <w:sz w:val="40"/>
           <w:szCs w:val="36"/>
         </w:rPr>
@@ -1156,9 +1157,9 @@
           <w:rFonts w:ascii="Times New Roman" w:eastAsia="Times New Roman" w:hAnsi="Times New Roman" w:cs="Times New Roman"/>
           <w:b/>
           <w:bCs/>
-          <w:sz w:val="40"/>
-          <w:szCs w:val="36"/>
-          <w:lang w:val="vi-VN"/>
+          <w:noProof/>
+          <w:sz w:val="40"/>
+          <w:szCs w:val="36"/>
         </w:rPr>
         <w:lastRenderedPageBreak/>
         <w:drawing>
@@ -1244,9 +1245,9 @@
           <w:rFonts w:ascii="Times New Roman" w:eastAsia="Times New Roman" w:hAnsi="Times New Roman" w:cs="Times New Roman"/>
           <w:b/>
           <w:bCs/>
-          <w:sz w:val="40"/>
-          <w:szCs w:val="36"/>
-          <w:lang w:val="vi-VN"/>
+          <w:noProof/>
+          <w:sz w:val="40"/>
+          <w:szCs w:val="36"/>
         </w:rPr>
         <w:lastRenderedPageBreak/>
         <w:drawing>
@@ -1330,6 +1331,7 @@
           <w:rFonts w:ascii="Times New Roman" w:eastAsia="Times New Roman" w:hAnsi="Times New Roman" w:cs="Times New Roman"/>
           <w:b/>
           <w:bCs/>
+          <w:noProof/>
           <w:sz w:val="40"/>
           <w:szCs w:val="36"/>
         </w:rPr>
@@ -1414,6 +1416,7 @@
           <w:rFonts w:ascii="Times New Roman" w:eastAsia="Times New Roman" w:hAnsi="Times New Roman" w:cs="Times New Roman"/>
           <w:b/>
           <w:bCs/>
+          <w:noProof/>
           <w:sz w:val="40"/>
           <w:szCs w:val="36"/>
         </w:rPr>
@@ -1535,6 +1538,7 @@
           <w:rFonts w:ascii="Times New Roman" w:eastAsia="Times New Roman" w:hAnsi="Times New Roman" w:cs="Times New Roman"/>
           <w:b/>
           <w:bCs/>
+          <w:noProof/>
           <w:sz w:val="40"/>
           <w:szCs w:val="36"/>
         </w:rPr>
@@ -1637,6 +1641,7 @@
         <w:rPr>
           <w:rFonts w:ascii="Times New Roman" w:hAnsi="Times New Roman" w:cs="Times New Roman"/>
           <w:b/>
+          <w:noProof/>
           <w:sz w:val="32"/>
           <w:szCs w:val="32"/>
         </w:rPr>
@@ -1710,6 +1715,7 @@
         <w:rPr>
           <w:rFonts w:ascii="Times New Roman" w:hAnsi="Times New Roman" w:cs="Times New Roman"/>
           <w:b/>
+          <w:noProof/>
           <w:sz w:val="40"/>
           <w:szCs w:val="32"/>
         </w:rPr>
@@ -1783,6 +1789,7 @@
         <w:rPr>
           <w:rFonts w:ascii="Times New Roman" w:hAnsi="Times New Roman" w:cs="Times New Roman"/>
           <w:b/>
+          <w:noProof/>
           <w:sz w:val="40"/>
           <w:szCs w:val="32"/>
         </w:rPr>
@@ -1833,6 +1840,215 @@
           <w:szCs w:val="32"/>
         </w:rPr>
       </w:pPr>
+      <w:r>
+        <w:rPr>
+          <w:rFonts w:ascii="Times New Roman" w:hAnsi="Times New Roman" w:cs="Times New Roman"/>
+          <w:b/>
+          <w:sz w:val="40"/>
+          <w:szCs w:val="32"/>
+        </w:rPr>
+        <w:t>Creating a New Scope</w:t>
+      </w:r>
+    </w:p>
+    <w:p>
+      <w:pPr>
+        <w:rPr>
+          <w:rFonts w:ascii="Times New Roman" w:hAnsi="Times New Roman" w:cs="Times New Roman"/>
+          <w:b/>
+          <w:sz w:val="40"/>
+          <w:szCs w:val="32"/>
+        </w:rPr>
+      </w:pPr>
+      <w:r>
+        <w:rPr>
+          <w:rFonts w:ascii="Times New Roman" w:hAnsi="Times New Roman" w:cs="Times New Roman"/>
+          <w:b/>
+          <w:sz w:val="40"/>
+          <w:szCs w:val="32"/>
+        </w:rPr>
+        <w:lastRenderedPageBreak/>
+        <w:drawing>
+          <wp:inline distT="0" distB="0" distL="0" distR="0" wp14:anchorId="0750738F" wp14:editId="76FC0EED">
+            <wp:extent cx="5943600" cy="4280535"/>
+            <wp:effectExtent l="0" t="0" r="0" b="5715"/>
+            <wp:docPr id="22" name="Picture 22"/>
+            <wp:cNvGraphicFramePr>
+              <a:graphicFrameLocks xmlns:a="http://schemas.openxmlformats.org/drawingml/2006/main" noChangeAspect="1"/>
+            </wp:cNvGraphicFramePr>
+            <a:graphic xmlns:a="http://schemas.openxmlformats.org/drawingml/2006/main">
+              <a:graphicData uri="http://schemas.openxmlformats.org/drawingml/2006/picture">
+                <pic:pic xmlns:pic="http://schemas.openxmlformats.org/drawingml/2006/picture">
+                  <pic:nvPicPr>
+                    <pic:cNvPr id="1" name=""/>
+                    <pic:cNvPicPr/>
+                  </pic:nvPicPr>
+                  <pic:blipFill>
+                    <a:blip r:embed="rId25"/>
+                    <a:stretch>
+                      <a:fillRect/>
+                    </a:stretch>
+                  </pic:blipFill>
+                  <pic:spPr>
+                    <a:xfrm>
+                      <a:off x="0" y="0"/>
+                      <a:ext cx="5943600" cy="4280535"/>
+                    </a:xfrm>
+                    <a:prstGeom prst="rect">
+                      <a:avLst/>
+                    </a:prstGeom>
+                  </pic:spPr>
+                </pic:pic>
+              </a:graphicData>
+            </a:graphic>
+          </wp:inline>
+        </w:drawing>
+      </w:r>
+    </w:p>
+    <w:p>
+      <w:pPr>
+        <w:rPr>
+          <w:rFonts w:ascii="Times New Roman" w:hAnsi="Times New Roman" w:cs="Times New Roman"/>
+          <w:b/>
+          <w:sz w:val="40"/>
+          <w:szCs w:val="32"/>
+        </w:rPr>
+      </w:pPr>
+      <w:r>
+        <w:rPr>
+          <w:rFonts w:ascii="Times New Roman" w:hAnsi="Times New Roman" w:cs="Times New Roman"/>
+          <w:b/>
+          <w:sz w:val="40"/>
+          <w:szCs w:val="32"/>
+        </w:rPr>
+        <w:t>Creating a Superscope</w:t>
+      </w:r>
+    </w:p>
+    <w:p>
+      <w:pPr>
+        <w:rPr>
+          <w:rFonts w:ascii="Times New Roman" w:hAnsi="Times New Roman" w:cs="Times New Roman"/>
+          <w:b/>
+          <w:sz w:val="40"/>
+          <w:szCs w:val="32"/>
+        </w:rPr>
+      </w:pPr>
+      <w:r>
+        <w:rPr>
+          <w:rFonts w:ascii="Times New Roman" w:hAnsi="Times New Roman" w:cs="Times New Roman"/>
+          <w:b/>
+          <w:sz w:val="40"/>
+          <w:szCs w:val="32"/>
+        </w:rPr>
+        <w:lastRenderedPageBreak/>
+        <w:drawing>
+          <wp:inline distT="0" distB="0" distL="0" distR="0" wp14:anchorId="6FCB510C" wp14:editId="11FCE8E2">
+            <wp:extent cx="5943600" cy="4246245"/>
+            <wp:effectExtent l="0" t="0" r="0" b="1905"/>
+            <wp:docPr id="23" name="Picture 23"/>
+            <wp:cNvGraphicFramePr>
+              <a:graphicFrameLocks xmlns:a="http://schemas.openxmlformats.org/drawingml/2006/main" noChangeAspect="1"/>
+            </wp:cNvGraphicFramePr>
+            <a:graphic xmlns:a="http://schemas.openxmlformats.org/drawingml/2006/main">
+              <a:graphicData uri="http://schemas.openxmlformats.org/drawingml/2006/picture">
+                <pic:pic xmlns:pic="http://schemas.openxmlformats.org/drawingml/2006/picture">
+                  <pic:nvPicPr>
+                    <pic:cNvPr id="1" name=""/>
+                    <pic:cNvPicPr/>
+                  </pic:nvPicPr>
+                  <pic:blipFill>
+                    <a:blip r:embed="rId26"/>
+                    <a:stretch>
+                      <a:fillRect/>
+                    </a:stretch>
+                  </pic:blipFill>
+                  <pic:spPr>
+                    <a:xfrm>
+                      <a:off x="0" y="0"/>
+                      <a:ext cx="5943600" cy="4246245"/>
+                    </a:xfrm>
+                    <a:prstGeom prst="rect">
+                      <a:avLst/>
+                    </a:prstGeom>
+                  </pic:spPr>
+                </pic:pic>
+              </a:graphicData>
+            </a:graphic>
+          </wp:inline>
+        </w:drawing>
+      </w:r>
+    </w:p>
+    <w:p>
+      <w:pPr>
+        <w:rPr>
+          <w:rFonts w:ascii="Times New Roman" w:hAnsi="Times New Roman" w:cs="Times New Roman"/>
+          <w:b/>
+          <w:sz w:val="40"/>
+          <w:szCs w:val="32"/>
+        </w:rPr>
+      </w:pPr>
+      <w:r>
+        <w:rPr>
+          <w:rFonts w:ascii="Times New Roman" w:hAnsi="Times New Roman" w:cs="Times New Roman"/>
+          <w:b/>
+          <w:sz w:val="40"/>
+          <w:szCs w:val="32"/>
+        </w:rPr>
+        <w:t>Creating a New Multicast Scope</w:t>
+      </w:r>
+    </w:p>
+    <w:p>
+      <w:pPr>
+        <w:rPr>
+          <w:rFonts w:ascii="Times New Roman" w:hAnsi="Times New Roman" w:cs="Times New Roman"/>
+          <w:b/>
+          <w:sz w:val="40"/>
+          <w:szCs w:val="32"/>
+        </w:rPr>
+      </w:pPr>
+      <w:r>
+        <w:rPr>
+          <w:rFonts w:ascii="Times New Roman" w:hAnsi="Times New Roman" w:cs="Times New Roman"/>
+          <w:b/>
+          <w:sz w:val="40"/>
+          <w:szCs w:val="32"/>
+        </w:rPr>
+        <w:lastRenderedPageBreak/>
+        <w:drawing>
+          <wp:inline distT="0" distB="0" distL="0" distR="0" wp14:anchorId="2875EA10" wp14:editId="2E8AD346">
+            <wp:extent cx="5943600" cy="4257675"/>
+            <wp:effectExtent l="0" t="0" r="0" b="9525"/>
+            <wp:docPr id="24" name="Picture 24"/>
+            <wp:cNvGraphicFramePr>
+              <a:graphicFrameLocks xmlns:a="http://schemas.openxmlformats.org/drawingml/2006/main" noChangeAspect="1"/>
+            </wp:cNvGraphicFramePr>
+            <a:graphic xmlns:a="http://schemas.openxmlformats.org/drawingml/2006/main">
+              <a:graphicData uri="http://schemas.openxmlformats.org/drawingml/2006/picture">
+                <pic:pic xmlns:pic="http://schemas.openxmlformats.org/drawingml/2006/picture">
+                  <pic:nvPicPr>
+                    <pic:cNvPr id="1" name=""/>
+                    <pic:cNvPicPr/>
+                  </pic:nvPicPr>
+                  <pic:blipFill>
+                    <a:blip r:embed="rId27"/>
+                    <a:stretch>
+                      <a:fillRect/>
+                    </a:stretch>
+                  </pic:blipFill>
+                  <pic:spPr>
+                    <a:xfrm>
+                      <a:off x="0" y="0"/>
+                      <a:ext cx="5943600" cy="4257675"/>
+                    </a:xfrm>
+                    <a:prstGeom prst="rect">
+                      <a:avLst/>
+                    </a:prstGeom>
+                  </pic:spPr>
+                </pic:pic>
+              </a:graphicData>
+            </a:graphic>
+          </wp:inline>
+        </w:drawing>
+      </w:r>
       <w:bookmarkStart w:id="0" w:name="_GoBack"/>
       <w:bookmarkEnd w:id="0"/>
     </w:p>

</xml_diff>